<commit_message>
[kion_hackathon] added link to repo to the report
</commit_message>
<xml_diff>
--- a/kion_hackathon/Христофорова_П_А_292405-2_отчет о технологической практике.docx
+++ b/kion_hackathon/Христофорова_П_А_292405-2_отчет о технологической практике.docx
@@ -280,13 +280,8 @@
         <w:ind w:left="5380" w:firstLine="0"/>
       </w:pPr>
       <w:r>
-        <w:t xml:space="preserve">продюсер практического опыта </w:t>
-      </w:r>
-      <w:proofErr w:type="spellStart"/>
-      <w:r>
-        <w:t>Skillfactory</w:t>
-      </w:r>
-      <w:proofErr w:type="spellEnd"/>
+        <w:t>продюсер практического опыта Skillfactory</w:t>
+      </w:r>
     </w:p>
     <w:p>
       <w:pPr>
@@ -392,10 +387,7 @@
         </w:rPr>
       </w:pPr>
       <w:r>
-        <w:t>_____________</w:t>
-      </w:r>
-      <w:r>
-        <w:t xml:space="preserve"> </w:t>
+        <w:t xml:space="preserve">_____________ </w:t>
       </w:r>
       <w:r>
         <w:rPr>
@@ -413,13 +405,7 @@
         <w:rPr>
           <w:i/>
         </w:rPr>
-        <w:t xml:space="preserve">     </w:t>
-      </w:r>
-      <w:r>
-        <w:rPr>
-          <w:i/>
-        </w:rPr>
-        <w:t xml:space="preserve">  подпись</w:t>
+        <w:t xml:space="preserve">       подпись</w:t>
       </w:r>
     </w:p>
     <w:p>
@@ -485,7 +471,11 @@
     <w:sdt>
       <w:sdtPr>
         <w:rPr>
+          <w:rFonts w:ascii="Times New Roman" w:eastAsia="Times New Roman" w:hAnsi="Times New Roman" w:cs="Times New Roman"/>
           <w:color w:val="auto"/>
+          <w:sz w:val="24"/>
+          <w:szCs w:val="24"/>
+          <w:lang w:val="ru"/>
         </w:rPr>
         <w:id w:val="1504319138"/>
         <w:docPartObj>
@@ -495,12 +485,8 @@
       </w:sdtPr>
       <w:sdtEndPr>
         <w:rPr>
-          <w:rFonts w:ascii="Times New Roman" w:eastAsia="Times New Roman" w:hAnsi="Times New Roman" w:cs="Times New Roman"/>
           <w:b/>
           <w:bCs/>
-          <w:sz w:val="24"/>
-          <w:szCs w:val="24"/>
-          <w:lang w:val="ru"/>
         </w:rPr>
       </w:sdtEndPr>
       <w:sdtContent>
@@ -1886,12 +1872,6 @@
           <w:tab w:val="left" w:pos="709"/>
           <w:tab w:val="left" w:pos="851"/>
           <w:tab w:val="left" w:pos="7755"/>
-          <w:tab w:val="left" w:pos="709"/>
-          <w:tab w:val="left" w:pos="851"/>
-          <w:tab w:val="left" w:pos="7755"/>
-          <w:tab w:val="left" w:pos="709"/>
-          <w:tab w:val="left" w:pos="851"/>
-          <w:tab w:val="left" w:pos="7755"/>
         </w:tabs>
         <w:spacing w:before="480" w:after="0"/>
         <w:ind w:left="851"/>
@@ -1954,23 +1934,7 @@
         <w:t>декабря</w:t>
       </w:r>
       <w:r>
-        <w:t> 2025 года в ООО «</w:t>
-      </w:r>
-      <w:proofErr w:type="spellStart"/>
-      <w:r>
-        <w:t>Скилфэктори</w:t>
-      </w:r>
-      <w:proofErr w:type="spellEnd"/>
-      <w:r>
-        <w:t xml:space="preserve">». Руководителем практики от организации выступил продюсер практического опыта </w:t>
-      </w:r>
-      <w:proofErr w:type="spellStart"/>
-      <w:r>
-        <w:t>Skillfactory</w:t>
-      </w:r>
-      <w:proofErr w:type="spellEnd"/>
-      <w:r>
-        <w:t xml:space="preserve"> Носова А.Г.</w:t>
+        <w:t> 2025 года в ООО «Скилфэктори». Руководителем практики от организации выступил продюсер практического опыта Skillfactory Носова А.Г.</w:t>
       </w:r>
     </w:p>
     <w:p>
@@ -2363,15 +2327,7 @@
       </w:r>
       <w:hyperlink r:id="rId9">
         <w:r>
-          <w:t>ООО "</w:t>
-        </w:r>
-        <w:proofErr w:type="spellStart"/>
-        <w:r>
-          <w:t>Скилфэктори</w:t>
-        </w:r>
-        <w:proofErr w:type="spellEnd"/>
-        <w:r>
-          <w:t>"</w:t>
+          <w:t>ООО "Скилфэктори"</w:t>
         </w:r>
       </w:hyperlink>
       <w:r>
@@ -2388,19 +2344,8 @@
       <w:r>
         <w:t>Основная деятельность проходила в ООО “</w:t>
       </w:r>
-      <w:proofErr w:type="spellStart"/>
-      <w:r>
-        <w:t>Скиллфэктори</w:t>
-      </w:r>
-      <w:proofErr w:type="spellEnd"/>
-      <w:r>
-        <w:t xml:space="preserve">” </w:t>
-      </w:r>
-      <w:r>
-        <w:t>в отделе реального опыта</w:t>
-      </w:r>
-      <w:r>
-        <w:t xml:space="preserve">. </w:t>
+      <w:r>
+        <w:t xml:space="preserve">Скиллфэктори” в отделе реального опыта. </w:t>
       </w:r>
     </w:p>
     <w:p>
@@ -2488,19 +2433,7 @@
         <w:rPr>
           <w:lang w:val="ru-RU"/>
         </w:rPr>
-        <w:t xml:space="preserve">кейсом </w:t>
-      </w:r>
-      <w:r>
-        <w:rPr>
-          <w:lang w:val="ru-RU"/>
-        </w:rPr>
-        <w:t>«Сквозная идентификация объектов и сегментация видеоконтента KION на логические сцены»</w:t>
-      </w:r>
-      <w:r>
-        <w:rPr>
-          <w:lang w:val="ru-RU"/>
-        </w:rPr>
-        <w:t>, изучение подробного брифа, поиск похожих решений, проработка архитектуры</w:t>
+        <w:t>кейсом «Сквозная идентификация объектов и сегментация видеоконтента KION на логические сцены», изучение подробного брифа, поиск похожих решений, проработка архитектуры</w:t>
       </w:r>
     </w:p>
     <w:p>
@@ -2816,13 +2749,8 @@
         </w:rPr>
       </w:pPr>
       <w:r>
-        <w:t xml:space="preserve">Финальное объединение на визуальных </w:t>
-      </w:r>
-      <w:proofErr w:type="spellStart"/>
-      <w:r>
-        <w:t>эмбеддингах</w:t>
-      </w:r>
-      <w:proofErr w:type="spellEnd"/>
+        <w:t>Финальное объединение на визуальных эмбеддингах</w:t>
+      </w:r>
     </w:p>
     <w:p>
       <w:pPr>
@@ -2938,19 +2866,9 @@
         </w:rPr>
         <w:t>Финальное объединение лиц: о</w:t>
       </w:r>
-      <w:proofErr w:type="spellStart"/>
-      <w:r>
-        <w:t>бъединение</w:t>
-      </w:r>
-      <w:proofErr w:type="spellEnd"/>
-      <w:r>
-        <w:t xml:space="preserve"> найденных персонажей на основе </w:t>
-      </w:r>
-      <w:proofErr w:type="spellStart"/>
-      <w:r>
-        <w:t>мультиэмбеддинга</w:t>
-      </w:r>
-      <w:proofErr w:type="spellEnd"/>
+      <w:r>
+        <w:t>бъединение найденных персонажей на основе мультиэмбеддинга</w:t>
+      </w:r>
     </w:p>
     <w:p>
       <w:pPr>
@@ -2967,27 +2885,19 @@
         <w:rPr>
           <w:lang w:val="ru-RU"/>
         </w:rPr>
-        <w:t xml:space="preserve">Сценарная сегментация производилась на основе классических алгоритмов с применение современных фреймворков и </w:t>
-      </w:r>
-      <w:proofErr w:type="spellStart"/>
-      <w:r>
-        <w:rPr>
-          <w:lang w:val="ru-RU"/>
-        </w:rPr>
-        <w:t>эмбеддинговых</w:t>
-      </w:r>
-      <w:proofErr w:type="spellEnd"/>
-      <w:r>
-        <w:rPr>
-          <w:lang w:val="ru-RU"/>
-        </w:rPr>
-        <w:t xml:space="preserve"> моделей. Для детекции в основе использовалась </w:t>
+        <w:t xml:space="preserve">Сценарная сегментация производилась на основе классических алгоритмов с применение современных фреймворков и эмбеддинговых моделей. Для детекции в основе использовалась </w:t>
       </w:r>
       <w:r>
         <w:rPr>
           <w:lang w:val="en-US"/>
         </w:rPr>
-        <w:t xml:space="preserve">YOLO </w:t>
+        <w:t>YOLO</w:t>
+      </w:r>
+      <w:r>
+        <w:rPr>
+          <w:lang w:val="ru-RU"/>
+        </w:rPr>
+        <w:t xml:space="preserve"> </w:t>
       </w:r>
       <w:r>
         <w:rPr>
@@ -3015,10 +2925,7 @@
       <w:bookmarkStart w:id="13" w:name="_Toc216814402"/>
       <w:bookmarkEnd w:id="12"/>
       <w:r>
-        <w:t>З</w:t>
-      </w:r>
-      <w:r>
-        <w:t>адание 2.</w:t>
+        <w:t>Задание 2.</w:t>
       </w:r>
       <w:bookmarkEnd w:id="13"/>
       <w:r>
@@ -3040,21 +2947,7 @@
         <w:rPr>
           <w:lang w:val="ru-RU"/>
         </w:rPr>
-        <w:t xml:space="preserve">рабочий прототип продукта с полным </w:t>
-      </w:r>
-      <w:proofErr w:type="spellStart"/>
-      <w:r>
-        <w:rPr>
-          <w:lang w:val="ru-RU"/>
-        </w:rPr>
-        <w:t>пайплайном</w:t>
-      </w:r>
-      <w:proofErr w:type="spellEnd"/>
-      <w:r>
-        <w:rPr>
-          <w:lang w:val="ru-RU"/>
-        </w:rPr>
-        <w:t xml:space="preserve"> алгоритма, </w:t>
+        <w:t xml:space="preserve">рабочий прототип продукта с полным пайплайном алгоритма, </w:t>
       </w:r>
       <w:r>
         <w:rPr>
@@ -3091,12 +2984,6 @@
       <w:pPr>
         <w:pStyle w:val="1"/>
         <w:tabs>
-          <w:tab w:val="left" w:pos="709"/>
-          <w:tab w:val="left" w:pos="851"/>
-          <w:tab w:val="left" w:pos="7755"/>
-          <w:tab w:val="left" w:pos="709"/>
-          <w:tab w:val="left" w:pos="851"/>
-          <w:tab w:val="left" w:pos="7755"/>
           <w:tab w:val="left" w:pos="709"/>
           <w:tab w:val="left" w:pos="851"/>
           <w:tab w:val="left" w:pos="7755"/>
@@ -3208,10 +3095,7 @@
               <w:jc w:val="center"/>
             </w:pPr>
             <w:r>
-              <w:t>Д</w:t>
-            </w:r>
-            <w:r>
-              <w:t>ата</w:t>
+              <w:t>Дата</w:t>
             </w:r>
           </w:p>
         </w:tc>
@@ -3793,10 +3677,7 @@
       <w:bookmarkStart w:id="19" w:name="_Toc216814405"/>
       <w:r>
         <w:lastRenderedPageBreak/>
-        <w:t xml:space="preserve">Заключение студента по итогам </w:t>
-      </w:r>
-      <w:r>
-        <w:t xml:space="preserve">практики и его </w:t>
+        <w:t xml:space="preserve">Заключение студента по итогам практики и его </w:t>
       </w:r>
       <w:r>
         <w:t>предложения</w:t>
@@ -3810,22 +3691,11 @@
       <w:bookmarkStart w:id="20" w:name="_heading=h.1ksv4uv" w:colFirst="0" w:colLast="0"/>
       <w:bookmarkEnd w:id="20"/>
       <w:r>
-        <w:t>В</w:t>
-      </w:r>
-      <w:r>
-        <w:t xml:space="preserve"> результате прохождения учебной практики на базе  </w:t>
+        <w:t xml:space="preserve">В результате прохождения учебной практики на базе  </w:t>
       </w:r>
       <w:hyperlink r:id="rId10">
         <w:r>
-          <w:t>ООО "</w:t>
-        </w:r>
-        <w:proofErr w:type="spellStart"/>
-        <w:r>
-          <w:t>Скилфэктори</w:t>
-        </w:r>
-        <w:proofErr w:type="spellEnd"/>
-        <w:r>
-          <w:t>"</w:t>
+          <w:t>ООО "Скилфэктори"</w:t>
         </w:r>
       </w:hyperlink>
       <w:r>
@@ -3876,14 +3746,12 @@
       <w:r>
         <w:t>принцип</w:t>
       </w:r>
-      <w:proofErr w:type="spellStart"/>
       <w:r>
         <w:rPr>
           <w:lang w:val="ru-RU"/>
         </w:rPr>
         <w:t>ам</w:t>
       </w:r>
-      <w:proofErr w:type="spellEnd"/>
       <w:r>
         <w:t xml:space="preserve"> межпроцессорного взаимодействия для задач автоматической сегментации видео на сцены и трекинга уникальных персонажей/объектов.</w:t>
       </w:r>
@@ -3906,15 +3774,7 @@
         <w:t xml:space="preserve">Итогом прохождения учебной практики является </w:t>
       </w:r>
       <w:r>
-        <w:t xml:space="preserve">рабочий прототип продукта с полным </w:t>
-      </w:r>
-      <w:proofErr w:type="spellStart"/>
-      <w:r>
-        <w:t>пайплайном</w:t>
-      </w:r>
-      <w:proofErr w:type="spellEnd"/>
-      <w:r>
-        <w:t xml:space="preserve"> алгоритма, необходимые конфигурационные файлы для автоматического развертывания среды, презентация решения с представленной методикой и визуализацией</w:t>
+        <w:t>рабочий прототип продукта с полным пайплайном алгоритма, необходимые конфигурационные файлы для автоматического развертывания среды, презентация решения с представленной методикой и визуализацией</w:t>
       </w:r>
       <w:r>
         <w:rPr>
@@ -3991,19 +3851,11 @@
         </w:rPr>
         <w:t xml:space="preserve"> </w:t>
       </w:r>
-      <w:proofErr w:type="spellStart"/>
-      <w:r>
-        <w:rPr>
-          <w:lang w:val="ru-RU"/>
-        </w:rPr>
-        <w:t>cuda</w:t>
-      </w:r>
-      <w:proofErr w:type="spellEnd"/>
-      <w:r>
-        <w:rPr>
-          <w:lang w:val="ru-RU"/>
-        </w:rPr>
-        <w:t xml:space="preserve"> 12.8 и новой архитектуры sm120</w:t>
+      <w:r>
+        <w:rPr>
+          <w:lang w:val="ru-RU"/>
+        </w:rPr>
+        <w:t>cuda 12.8 и новой архитектуры sm120</w:t>
       </w:r>
       <w:r>
         <w:rPr>
@@ -4017,14 +3869,12 @@
         </w:rPr>
         <w:t xml:space="preserve">и поддержкой </w:t>
       </w:r>
-      <w:proofErr w:type="spellStart"/>
       <w:r>
         <w:rPr>
           <w:lang w:val="en-US"/>
         </w:rPr>
         <w:t>jupyter</w:t>
       </w:r>
-      <w:proofErr w:type="spellEnd"/>
       <w:r>
         <w:rPr>
           <w:lang w:val="ru-RU"/>
@@ -4041,21 +3891,7 @@
         <w:rPr>
           <w:lang w:val="ru-RU"/>
         </w:rPr>
-        <w:t xml:space="preserve">AMD </w:t>
-      </w:r>
-      <w:proofErr w:type="spellStart"/>
-      <w:r>
-        <w:rPr>
-          <w:lang w:val="ru-RU"/>
-        </w:rPr>
-        <w:t>Ryzen</w:t>
-      </w:r>
-      <w:proofErr w:type="spellEnd"/>
-      <w:r>
-        <w:rPr>
-          <w:lang w:val="ru-RU"/>
-        </w:rPr>
-        <w:t xml:space="preserve"> 7 32 GB</w:t>
+        <w:t>AMD Ryzen 7 32 GB</w:t>
       </w:r>
       <w:r>
         <w:rPr>
@@ -4067,21 +3903,7 @@
         <w:rPr>
           <w:lang w:val="ru-RU"/>
         </w:rPr>
-        <w:t xml:space="preserve">NVIDIA GeForce RTX 5060 </w:t>
-      </w:r>
-      <w:proofErr w:type="spellStart"/>
-      <w:r>
-        <w:rPr>
-          <w:lang w:val="ru-RU"/>
-        </w:rPr>
-        <w:t>Laptop</w:t>
-      </w:r>
-      <w:proofErr w:type="spellEnd"/>
-      <w:r>
-        <w:rPr>
-          <w:lang w:val="ru-RU"/>
-        </w:rPr>
-        <w:t xml:space="preserve"> GPU 8 GB</w:t>
+        <w:t>NVIDIA GeForce RTX 5060 Laptop GPU 8 GB</w:t>
       </w:r>
       <w:r>
         <w:rPr>
@@ -4107,14 +3929,12 @@
         </w:rPr>
         <w:t xml:space="preserve">на </w:t>
       </w:r>
-      <w:proofErr w:type="spellStart"/>
       <w:r>
         <w:rPr>
           <w:lang w:val="en-US"/>
         </w:rPr>
         <w:t>wsl</w:t>
       </w:r>
-      <w:proofErr w:type="spellEnd"/>
       <w:r>
         <w:rPr>
           <w:lang w:val="ru-RU"/>
@@ -4159,16 +3979,10 @@
         </w:rPr>
       </w:pPr>
       <w:r>
-        <w:t>В</w:t>
-      </w:r>
-      <w:r>
-        <w:t xml:space="preserve"> рамках практических занятий были получен</w:t>
-      </w:r>
-      <w:r>
-        <w:t>ы знани</w:t>
-      </w:r>
-      <w:r>
-        <w:t>я в сфере</w:t>
+        <w:t>В рамках практических занятий были получен</w:t>
+      </w:r>
+      <w:r>
+        <w:t>ы знания в сфере</w:t>
       </w:r>
       <w:r>
         <w:t xml:space="preserve"> комплексной обработки видеоряда с анализом видеодорожки и детекции лиц с треккингом и сегментацией.</w:t>
@@ -4200,264 +4014,139 @@
         <w:rPr>
           <w:lang w:val="ru-RU"/>
         </w:rPr>
-        <w:t xml:space="preserve">2, </w:t>
-      </w:r>
-      <w:proofErr w:type="spellStart"/>
-      <w:r>
-        <w:rPr>
-          <w:lang w:val="ru-RU"/>
-        </w:rPr>
-        <w:t>librosa</w:t>
-      </w:r>
-      <w:proofErr w:type="spellEnd"/>
-      <w:r>
+        <w:t>2, librosa</w:t>
+      </w:r>
+      <w:r>
+        <w:t>, PySceneDetect, VideoFileClip</w:t>
+      </w:r>
+      <w:r>
+        <w:rPr>
+          <w:lang w:val="ru-RU"/>
+        </w:rPr>
         <w:t xml:space="preserve">, </w:t>
       </w:r>
-      <w:proofErr w:type="spellStart"/>
-      <w:r>
-        <w:t>PySceneDetect</w:t>
-      </w:r>
-      <w:proofErr w:type="spellEnd"/>
-      <w:r>
+      <w:r>
+        <w:t>networks</w:t>
+      </w:r>
+      <w:r>
+        <w:rPr>
+          <w:lang w:val="ru-RU"/>
+        </w:rPr>
         <w:t xml:space="preserve">, </w:t>
       </w:r>
-      <w:proofErr w:type="spellStart"/>
-      <w:r>
-        <w:t>VideoFileClip</w:t>
-      </w:r>
-      <w:proofErr w:type="spellEnd"/>
-      <w:r>
-        <w:rPr>
-          <w:lang w:val="ru-RU"/>
-        </w:rPr>
+      <w:r>
+        <w:t xml:space="preserve">а также применить модели </w:t>
+      </w:r>
+      <w:r>
+        <w:rPr>
+          <w:lang w:val="en-US"/>
+        </w:rPr>
+        <w:t>CLIP</w:t>
+      </w:r>
+      <w:r>
+        <w:rPr>
+          <w:lang w:val="ru-RU"/>
+        </w:rPr>
+        <w:t>, YOLO(yolov8n-face)</w:t>
+      </w:r>
+      <w:r>
+        <w:t xml:space="preserve"> и </w:t>
+      </w:r>
+      <w:r>
+        <w:rPr>
+          <w:lang w:val="ru-RU"/>
+        </w:rPr>
+        <w:t>FaceAnalysis(buffalo_l)</w:t>
+      </w:r>
+      <w:r>
+        <w:t xml:space="preserve">. В результате проделанной работы были получены навыки по выделению </w:t>
+      </w:r>
+      <w:r>
+        <w:rPr>
+          <w:lang w:val="ru-RU"/>
+        </w:rPr>
+        <w:t xml:space="preserve">RMS </w:t>
+      </w:r>
+      <w:r>
+        <w:t>(</w:t>
+      </w:r>
+      <w:r>
+        <w:rPr>
+          <w:lang w:val="ru-RU"/>
+        </w:rPr>
+        <w:t>cреднеквадратичное значение</w:t>
+      </w:r>
+      <w:r>
+        <w:t xml:space="preserve"> </w:t>
+      </w:r>
+      <w:r>
+        <w:rPr>
+          <w:lang w:val="ru-RU"/>
+        </w:rPr>
+        <w:t>энергии / громкость</w:t>
+      </w:r>
+      <w:r>
+        <w:t xml:space="preserve">), </w:t>
+      </w:r>
+      <w:r>
+        <w:rPr>
+          <w:lang w:val="ru-RU"/>
+        </w:rPr>
+        <w:t xml:space="preserve">Spectral centroid </w:t>
+      </w:r>
+      <w:r>
+        <w:t xml:space="preserve"> (</w:t>
+      </w:r>
+      <w:r>
+        <w:rPr>
+          <w:lang w:val="ru-RU"/>
+        </w:rPr>
+        <w:t>спектральный</w:t>
+      </w:r>
+      <w:r>
+        <w:t xml:space="preserve"> </w:t>
+      </w:r>
+      <w:r>
+        <w:rPr>
+          <w:lang w:val="ru-RU"/>
+        </w:rPr>
+        <w:t>центроид (яркость/шаг)</w:t>
+      </w:r>
+      <w:r>
         <w:t xml:space="preserve">, </w:t>
       </w:r>
-      <w:proofErr w:type="spellStart"/>
-      <w:r>
-        <w:t>networks</w:t>
-      </w:r>
-      <w:proofErr w:type="spellEnd"/>
-      <w:r>
-        <w:rPr>
-          <w:lang w:val="ru-RU"/>
-        </w:rPr>
-        <w:t xml:space="preserve">, </w:t>
-      </w:r>
-      <w:r>
-        <w:t xml:space="preserve">а также применить модели </w:t>
-      </w:r>
-      <w:r>
-        <w:rPr>
-          <w:lang w:val="en-US"/>
-        </w:rPr>
-        <w:t>CLIP</w:t>
-      </w:r>
-      <w:r>
-        <w:rPr>
-          <w:lang w:val="ru-RU"/>
-        </w:rPr>
-        <w:t xml:space="preserve">, </w:t>
-      </w:r>
-      <w:r>
-        <w:rPr>
-          <w:lang w:val="ru-RU"/>
-        </w:rPr>
-        <w:t>YOLO(yolov8n-face)</w:t>
-      </w:r>
-      <w:r>
-        <w:t xml:space="preserve"> и </w:t>
-      </w:r>
-      <w:proofErr w:type="spellStart"/>
-      <w:r>
-        <w:rPr>
-          <w:lang w:val="ru-RU"/>
-        </w:rPr>
-        <w:t>FaceAnalysis</w:t>
-      </w:r>
-      <w:proofErr w:type="spellEnd"/>
-      <w:r>
-        <w:rPr>
-          <w:lang w:val="ru-RU"/>
-        </w:rPr>
-        <w:t>(</w:t>
-      </w:r>
-      <w:proofErr w:type="spellStart"/>
-      <w:r>
-        <w:rPr>
-          <w:lang w:val="ru-RU"/>
-        </w:rPr>
-        <w:t>buffalo_l</w:t>
-      </w:r>
-      <w:proofErr w:type="spellEnd"/>
-      <w:r>
-        <w:rPr>
-          <w:lang w:val="ru-RU"/>
-        </w:rPr>
+      <w:r>
+        <w:rPr>
+          <w:lang w:val="ru-RU"/>
+        </w:rPr>
+        <w:t xml:space="preserve">ZCR </w:t>
+      </w:r>
+      <w:r>
+        <w:t>(ч</w:t>
+      </w:r>
+      <w:r>
+        <w:rPr>
+          <w:lang w:val="ru-RU"/>
+        </w:rPr>
+        <w:t>астота пересечения нуля (тип</w:t>
+      </w:r>
+      <w:r>
+        <w:t xml:space="preserve"> </w:t>
+      </w:r>
+      <w:r>
+        <w:rPr>
+          <w:lang w:val="ru-RU"/>
+        </w:rPr>
+        <w:t>шума/звука</w:t>
+      </w:r>
+      <w:r>
         <w:t>)</w:t>
       </w:r>
       <w:r>
-        <w:t xml:space="preserve">. В результате проделанной работы были получены навыки по выделению </w:t>
-      </w:r>
-      <w:r>
-        <w:rPr>
-          <w:lang w:val="ru-RU"/>
-        </w:rPr>
-        <w:t xml:space="preserve">RMS </w:t>
-      </w:r>
-      <w:r>
-        <w:t>(</w:t>
-      </w:r>
-      <w:proofErr w:type="spellStart"/>
-      <w:r>
-        <w:rPr>
-          <w:lang w:val="ru-RU"/>
-        </w:rPr>
-        <w:t>cреднеквадратичное</w:t>
-      </w:r>
-      <w:proofErr w:type="spellEnd"/>
-      <w:r>
-        <w:rPr>
-          <w:lang w:val="ru-RU"/>
-        </w:rPr>
-        <w:t xml:space="preserve"> значение</w:t>
-      </w:r>
-      <w:r>
-        <w:t xml:space="preserve"> </w:t>
-      </w:r>
-      <w:r>
-        <w:rPr>
-          <w:lang w:val="ru-RU"/>
-        </w:rPr>
-        <w:t>энергии / громкость</w:t>
-      </w:r>
-      <w:r>
-        <w:t xml:space="preserve">), </w:t>
-      </w:r>
-      <w:proofErr w:type="spellStart"/>
-      <w:r>
-        <w:rPr>
-          <w:lang w:val="ru-RU"/>
-        </w:rPr>
-        <w:t>Spectral</w:t>
-      </w:r>
-      <w:proofErr w:type="spellEnd"/>
-      <w:r>
-        <w:rPr>
-          <w:lang w:val="ru-RU"/>
-        </w:rPr>
-        <w:t xml:space="preserve"> </w:t>
-      </w:r>
-      <w:proofErr w:type="spellStart"/>
-      <w:r>
-        <w:rPr>
-          <w:lang w:val="ru-RU"/>
-        </w:rPr>
-        <w:t>centroid</w:t>
-      </w:r>
-      <w:proofErr w:type="spellEnd"/>
-      <w:r>
-        <w:rPr>
-          <w:lang w:val="ru-RU"/>
-        </w:rPr>
-        <w:t xml:space="preserve"> </w:t>
-      </w:r>
-      <w:r>
-        <w:t xml:space="preserve"> (</w:t>
-      </w:r>
-      <w:r>
-        <w:rPr>
-          <w:lang w:val="ru-RU"/>
-        </w:rPr>
-        <w:t>спектральный</w:t>
-      </w:r>
-      <w:r>
-        <w:t xml:space="preserve"> </w:t>
-      </w:r>
-      <w:proofErr w:type="spellStart"/>
-      <w:r>
-        <w:rPr>
-          <w:lang w:val="ru-RU"/>
-        </w:rPr>
-        <w:t>центроид</w:t>
-      </w:r>
-      <w:proofErr w:type="spellEnd"/>
-      <w:r>
-        <w:rPr>
-          <w:lang w:val="ru-RU"/>
-        </w:rPr>
-        <w:t xml:space="preserve"> (яркость/шаг)</w:t>
-      </w:r>
-      <w:r>
-        <w:t xml:space="preserve">, </w:t>
-      </w:r>
-      <w:r>
-        <w:rPr>
-          <w:lang w:val="ru-RU"/>
-        </w:rPr>
-        <w:t xml:space="preserve">ZCR </w:t>
-      </w:r>
-      <w:r>
-        <w:t>(ч</w:t>
-      </w:r>
-      <w:proofErr w:type="spellStart"/>
-      <w:r>
-        <w:rPr>
-          <w:lang w:val="ru-RU"/>
-        </w:rPr>
-        <w:t>астота</w:t>
-      </w:r>
-      <w:proofErr w:type="spellEnd"/>
-      <w:r>
-        <w:rPr>
-          <w:lang w:val="ru-RU"/>
-        </w:rPr>
-        <w:t xml:space="preserve"> пересечения нуля (тип</w:t>
-      </w:r>
-      <w:r>
-        <w:t xml:space="preserve"> </w:t>
-      </w:r>
-      <w:r>
-        <w:rPr>
-          <w:lang w:val="ru-RU"/>
-        </w:rPr>
-        <w:t>шума/звука</w:t>
-      </w:r>
-      <w:r>
-        <w:t>)</w:t>
-      </w:r>
-      <w:r>
-        <w:rPr>
-          <w:lang w:val="ru-RU"/>
-        </w:rPr>
-        <w:t xml:space="preserve">, работе с визуальными </w:t>
-      </w:r>
-      <w:proofErr w:type="spellStart"/>
-      <w:r>
-        <w:rPr>
-          <w:lang w:val="ru-RU"/>
-        </w:rPr>
-        <w:t>эмбеддингами</w:t>
-      </w:r>
-      <w:proofErr w:type="spellEnd"/>
-      <w:r>
-        <w:rPr>
-          <w:lang w:val="ru-RU"/>
-        </w:rPr>
-        <w:t xml:space="preserve"> и ЕМА на них (экспоненциальное скользящее среднее), а также применить </w:t>
-      </w:r>
-      <w:proofErr w:type="spellStart"/>
-      <w:r>
-        <w:rPr>
-          <w:lang w:val="ru-RU"/>
-        </w:rPr>
-        <w:t>графовую</w:t>
-      </w:r>
-      <w:proofErr w:type="spellEnd"/>
-      <w:r>
-        <w:rPr>
-          <w:lang w:val="ru-RU"/>
-        </w:rPr>
-        <w:t xml:space="preserve"> технологию связных компонент.</w:t>
+        <w:rPr>
+          <w:lang w:val="ru-RU"/>
+        </w:rPr>
+        <w:t>, работе с визуальными эмбеддингами и ЕМА на них (экспоненциальное скользящее среднее), а также применить графовую технологию связных компонент.</w:t>
       </w:r>
     </w:p>
     <w:p>
@@ -4531,8 +4220,6 @@
       <w:pPr>
         <w:pStyle w:val="2"/>
         <w:tabs>
-          <w:tab w:val="left" w:pos="1819"/>
-          <w:tab w:val="left" w:pos="1819"/>
           <w:tab w:val="left" w:pos="1819"/>
           <w:tab w:val="left" w:pos="1819"/>
           <w:tab w:val="left" w:pos="1819"/>
@@ -4558,21 +4245,13 @@
           <w:tab w:val="left" w:pos="1819"/>
           <w:tab w:val="left" w:pos="1819"/>
           <w:tab w:val="left" w:pos="1819"/>
-          <w:tab w:val="left" w:pos="1819"/>
-          <w:tab w:val="left" w:pos="1819"/>
         </w:tabs>
         <w:jc w:val="center"/>
       </w:pPr>
       <w:bookmarkStart w:id="22" w:name="_Toc216814406"/>
       <w:r>
         <w:lastRenderedPageBreak/>
-        <w:t>Характеристика работы студента</w:t>
-      </w:r>
-      <w:r>
-        <w:t xml:space="preserve"> </w:t>
-      </w:r>
-      <w:r>
-        <w:t>от руководителя практики от профильной организации</w:t>
+        <w:t>Характеристика работы студента от руководителя практики от профильной организации</w:t>
       </w:r>
       <w:bookmarkEnd w:id="22"/>
     </w:p>
@@ -4647,12 +4326,6 @@
                     <w:tab w:val="left" w:pos="709"/>
                     <w:tab w:val="left" w:pos="851"/>
                     <w:tab w:val="left" w:pos="7755"/>
-                    <w:tab w:val="left" w:pos="709"/>
-                    <w:tab w:val="left" w:pos="851"/>
-                    <w:tab w:val="left" w:pos="7755"/>
-                    <w:tab w:val="left" w:pos="709"/>
-                    <w:tab w:val="left" w:pos="851"/>
-                    <w:tab w:val="left" w:pos="7755"/>
                   </w:tabs>
                   <w:spacing w:before="240" w:after="0" w:line="276" w:lineRule="auto"/>
                   <w:ind w:left="0"/>
@@ -6214,8 +5887,6 @@
           <w:tab w:val="left" w:pos="1819"/>
           <w:tab w:val="left" w:pos="1819"/>
           <w:tab w:val="left" w:pos="1819"/>
-          <w:tab w:val="left" w:pos="1819"/>
-          <w:tab w:val="left" w:pos="1819"/>
         </w:tabs>
         <w:jc w:val="center"/>
       </w:pPr>
@@ -6224,10 +5895,7 @@
       <w:bookmarkEnd w:id="25"/>
       <w:r>
         <w:lastRenderedPageBreak/>
-        <w:t>Характеристика ра</w:t>
-      </w:r>
-      <w:r>
-        <w:t xml:space="preserve">боты студента </w:t>
+        <w:t xml:space="preserve">Характеристика работы студента </w:t>
       </w:r>
       <w:r>
         <w:br/>
@@ -6303,12 +5971,6 @@
                     <w:tab w:val="left" w:pos="709"/>
                     <w:tab w:val="left" w:pos="851"/>
                     <w:tab w:val="left" w:pos="7755"/>
-                    <w:tab w:val="left" w:pos="709"/>
-                    <w:tab w:val="left" w:pos="851"/>
-                    <w:tab w:val="left" w:pos="7755"/>
-                    <w:tab w:val="left" w:pos="709"/>
-                    <w:tab w:val="left" w:pos="851"/>
-                    <w:tab w:val="left" w:pos="7755"/>
                   </w:tabs>
                   <w:spacing w:before="240" w:after="0" w:line="276" w:lineRule="auto"/>
                   <w:ind w:left="0"/>
@@ -8008,12 +7670,6 @@
           <w:tab w:val="left" w:pos="709"/>
           <w:tab w:val="left" w:pos="851"/>
           <w:tab w:val="left" w:pos="7755"/>
-          <w:tab w:val="left" w:pos="709"/>
-          <w:tab w:val="left" w:pos="851"/>
-          <w:tab w:val="left" w:pos="7755"/>
-          <w:tab w:val="left" w:pos="709"/>
-          <w:tab w:val="left" w:pos="851"/>
-          <w:tab w:val="left" w:pos="7755"/>
         </w:tabs>
         <w:ind w:left="0"/>
       </w:pPr>
@@ -8039,13 +7695,13 @@
         <w:rPr>
           <w:lang w:val="ru-RU"/>
         </w:rPr>
-        <w:t>Все материалы и реализация доступны в репозитории</w:t>
-      </w:r>
-      <w:r>
-        <w:rPr>
-          <w:lang w:val="ru-RU"/>
-        </w:rPr>
-        <w:t xml:space="preserve">: </w:t>
+        <w:t xml:space="preserve">Все материалы и реализация доступны в репозитории: </w:t>
+      </w:r>
+      <w:r>
+        <w:rPr>
+          <w:lang w:val="ru-RU"/>
+        </w:rPr>
+        <w:t>https://github.com/0LinaSt0/pass_hometasks/tree/main/kion_hackathon</w:t>
       </w:r>
     </w:p>
     <w:sectPr>
@@ -9946,6 +9602,7 @@
   <w:style w:type="character" w:default="1" w:styleId="a0">
     <w:name w:val="Default Paragraph Font"/>
     <w:uiPriority w:val="1"/>
+    <w:semiHidden/>
     <w:unhideWhenUsed/>
   </w:style>
   <w:style w:type="table" w:default="1" w:styleId="a1">
@@ -10092,9 +9749,7 @@
       <w:tblStyleRowBandSize w:val="1"/>
       <w:tblStyleColBandSize w:val="1"/>
       <w:tblCellMar>
-        <w:top w:w="0" w:type="dxa"/>
         <w:left w:w="108" w:type="dxa"/>
-        <w:bottom w:w="0" w:type="dxa"/>
         <w:right w:w="108" w:type="dxa"/>
       </w:tblCellMar>
     </w:tblPr>
@@ -10105,9 +9760,7 @@
       <w:tblStyleRowBandSize w:val="1"/>
       <w:tblStyleColBandSize w:val="1"/>
       <w:tblCellMar>
-        <w:top w:w="0" w:type="dxa"/>
         <w:left w:w="108" w:type="dxa"/>
-        <w:bottom w:w="0" w:type="dxa"/>
         <w:right w:w="108" w:type="dxa"/>
       </w:tblCellMar>
     </w:tblPr>
@@ -10118,9 +9771,7 @@
       <w:tblStyleRowBandSize w:val="1"/>
       <w:tblStyleColBandSize w:val="1"/>
       <w:tblCellMar>
-        <w:top w:w="0" w:type="dxa"/>
         <w:left w:w="108" w:type="dxa"/>
-        <w:bottom w:w="0" w:type="dxa"/>
         <w:right w:w="108" w:type="dxa"/>
       </w:tblCellMar>
     </w:tblPr>
@@ -10131,9 +9782,7 @@
       <w:tblStyleRowBandSize w:val="1"/>
       <w:tblStyleColBandSize w:val="1"/>
       <w:tblCellMar>
-        <w:top w:w="0" w:type="dxa"/>
         <w:left w:w="108" w:type="dxa"/>
-        <w:bottom w:w="0" w:type="dxa"/>
         <w:right w:w="108" w:type="dxa"/>
       </w:tblCellMar>
     </w:tblPr>
@@ -10144,9 +9793,7 @@
       <w:tblStyleRowBandSize w:val="1"/>
       <w:tblStyleColBandSize w:val="1"/>
       <w:tblCellMar>
-        <w:top w:w="0" w:type="dxa"/>
         <w:left w:w="108" w:type="dxa"/>
-        <w:bottom w:w="0" w:type="dxa"/>
         <w:right w:w="108" w:type="dxa"/>
       </w:tblCellMar>
     </w:tblPr>
@@ -10157,9 +9804,7 @@
       <w:tblStyleRowBandSize w:val="1"/>
       <w:tblStyleColBandSize w:val="1"/>
       <w:tblCellMar>
-        <w:top w:w="0" w:type="dxa"/>
         <w:left w:w="108" w:type="dxa"/>
-        <w:bottom w:w="0" w:type="dxa"/>
         <w:right w:w="108" w:type="dxa"/>
       </w:tblCellMar>
     </w:tblPr>
@@ -10170,9 +9815,7 @@
       <w:tblStyleRowBandSize w:val="1"/>
       <w:tblStyleColBandSize w:val="1"/>
       <w:tblCellMar>
-        <w:top w:w="0" w:type="dxa"/>
         <w:left w:w="108" w:type="dxa"/>
-        <w:bottom w:w="0" w:type="dxa"/>
         <w:right w:w="108" w:type="dxa"/>
       </w:tblCellMar>
     </w:tblPr>
@@ -10183,9 +9826,7 @@
       <w:tblStyleRowBandSize w:val="1"/>
       <w:tblStyleColBandSize w:val="1"/>
       <w:tblCellMar>
-        <w:top w:w="0" w:type="dxa"/>
         <w:left w:w="108" w:type="dxa"/>
-        <w:bottom w:w="0" w:type="dxa"/>
         <w:right w:w="108" w:type="dxa"/>
       </w:tblCellMar>
     </w:tblPr>
@@ -10196,9 +9837,7 @@
       <w:tblStyleRowBandSize w:val="1"/>
       <w:tblStyleColBandSize w:val="1"/>
       <w:tblCellMar>
-        <w:top w:w="0" w:type="dxa"/>
         <w:left w:w="108" w:type="dxa"/>
-        <w:bottom w:w="0" w:type="dxa"/>
         <w:right w:w="108" w:type="dxa"/>
       </w:tblCellMar>
     </w:tblPr>
@@ -10209,9 +9848,7 @@
       <w:tblStyleRowBandSize w:val="1"/>
       <w:tblStyleColBandSize w:val="1"/>
       <w:tblCellMar>
-        <w:top w:w="0" w:type="dxa"/>
         <w:left w:w="108" w:type="dxa"/>
-        <w:bottom w:w="0" w:type="dxa"/>
         <w:right w:w="108" w:type="dxa"/>
       </w:tblCellMar>
     </w:tblPr>
@@ -10235,9 +9872,7 @@
       <w:tblStyleRowBandSize w:val="1"/>
       <w:tblStyleColBandSize w:val="1"/>
       <w:tblCellMar>
-        <w:top w:w="0" w:type="dxa"/>
         <w:left w:w="108" w:type="dxa"/>
-        <w:bottom w:w="0" w:type="dxa"/>
         <w:right w:w="108" w:type="dxa"/>
       </w:tblCellMar>
     </w:tblPr>
@@ -10248,9 +9883,7 @@
       <w:tblStyleRowBandSize w:val="1"/>
       <w:tblStyleColBandSize w:val="1"/>
       <w:tblCellMar>
-        <w:top w:w="0" w:type="dxa"/>
         <w:left w:w="108" w:type="dxa"/>
-        <w:bottom w:w="0" w:type="dxa"/>
         <w:right w:w="108" w:type="dxa"/>
       </w:tblCellMar>
     </w:tblPr>
@@ -10261,9 +9894,7 @@
       <w:tblStyleRowBandSize w:val="1"/>
       <w:tblStyleColBandSize w:val="1"/>
       <w:tblCellMar>
-        <w:top w:w="0" w:type="dxa"/>
         <w:left w:w="108" w:type="dxa"/>
-        <w:bottom w:w="0" w:type="dxa"/>
         <w:right w:w="108" w:type="dxa"/>
       </w:tblCellMar>
     </w:tblPr>
@@ -10274,9 +9905,7 @@
       <w:tblStyleRowBandSize w:val="1"/>
       <w:tblStyleColBandSize w:val="1"/>
       <w:tblCellMar>
-        <w:top w:w="0" w:type="dxa"/>
         <w:left w:w="108" w:type="dxa"/>
-        <w:bottom w:w="0" w:type="dxa"/>
         <w:right w:w="108" w:type="dxa"/>
       </w:tblCellMar>
     </w:tblPr>
@@ -10287,9 +9916,7 @@
       <w:tblStyleRowBandSize w:val="1"/>
       <w:tblStyleColBandSize w:val="1"/>
       <w:tblCellMar>
-        <w:top w:w="0" w:type="dxa"/>
         <w:left w:w="108" w:type="dxa"/>
-        <w:bottom w:w="0" w:type="dxa"/>
         <w:right w:w="108" w:type="dxa"/>
       </w:tblCellMar>
     </w:tblPr>
@@ -10300,9 +9927,7 @@
       <w:tblStyleRowBandSize w:val="1"/>
       <w:tblStyleColBandSize w:val="1"/>
       <w:tblCellMar>
-        <w:top w:w="0" w:type="dxa"/>
         <w:left w:w="108" w:type="dxa"/>
-        <w:bottom w:w="0" w:type="dxa"/>
         <w:right w:w="108" w:type="dxa"/>
       </w:tblCellMar>
     </w:tblPr>
@@ -10313,9 +9938,7 @@
       <w:tblStyleRowBandSize w:val="1"/>
       <w:tblStyleColBandSize w:val="1"/>
       <w:tblCellMar>
-        <w:top w:w="0" w:type="dxa"/>
         <w:left w:w="108" w:type="dxa"/>
-        <w:bottom w:w="0" w:type="dxa"/>
         <w:right w:w="108" w:type="dxa"/>
       </w:tblCellMar>
     </w:tblPr>
@@ -10326,9 +9949,7 @@
       <w:tblStyleRowBandSize w:val="1"/>
       <w:tblStyleColBandSize w:val="1"/>
       <w:tblCellMar>
-        <w:top w:w="0" w:type="dxa"/>
         <w:left w:w="108" w:type="dxa"/>
-        <w:bottom w:w="0" w:type="dxa"/>
         <w:right w:w="108" w:type="dxa"/>
       </w:tblCellMar>
     </w:tblPr>
@@ -10339,9 +9960,7 @@
       <w:tblStyleRowBandSize w:val="1"/>
       <w:tblStyleColBandSize w:val="1"/>
       <w:tblCellMar>
-        <w:top w:w="0" w:type="dxa"/>
         <w:left w:w="108" w:type="dxa"/>
-        <w:bottom w:w="0" w:type="dxa"/>
         <w:right w:w="108" w:type="dxa"/>
       </w:tblCellMar>
     </w:tblPr>
@@ -10352,9 +9971,7 @@
       <w:tblStyleRowBandSize w:val="1"/>
       <w:tblStyleColBandSize w:val="1"/>
       <w:tblCellMar>
-        <w:top w:w="0" w:type="dxa"/>
         <w:left w:w="108" w:type="dxa"/>
-        <w:bottom w:w="0" w:type="dxa"/>
         <w:right w:w="108" w:type="dxa"/>
       </w:tblCellMar>
     </w:tblPr>
@@ -10365,9 +9982,7 @@
       <w:tblStyleRowBandSize w:val="1"/>
       <w:tblStyleColBandSize w:val="1"/>
       <w:tblCellMar>
-        <w:top w:w="0" w:type="dxa"/>
         <w:left w:w="108" w:type="dxa"/>
-        <w:bottom w:w="0" w:type="dxa"/>
         <w:right w:w="108" w:type="dxa"/>
       </w:tblCellMar>
     </w:tblPr>
@@ -10396,9 +10011,7 @@
       <w:tblStyleRowBandSize w:val="1"/>
       <w:tblStyleColBandSize w:val="1"/>
       <w:tblCellMar>
-        <w:top w:w="0" w:type="dxa"/>
         <w:left w:w="108" w:type="dxa"/>
-        <w:bottom w:w="0" w:type="dxa"/>
         <w:right w:w="108" w:type="dxa"/>
       </w:tblCellMar>
     </w:tblPr>
@@ -10409,9 +10022,7 @@
       <w:tblStyleRowBandSize w:val="1"/>
       <w:tblStyleColBandSize w:val="1"/>
       <w:tblCellMar>
-        <w:top w:w="0" w:type="dxa"/>
         <w:left w:w="108" w:type="dxa"/>
-        <w:bottom w:w="0" w:type="dxa"/>
         <w:right w:w="108" w:type="dxa"/>
       </w:tblCellMar>
     </w:tblPr>
@@ -10422,9 +10033,7 @@
       <w:tblStyleRowBandSize w:val="1"/>
       <w:tblStyleColBandSize w:val="1"/>
       <w:tblCellMar>
-        <w:top w:w="0" w:type="dxa"/>
         <w:left w:w="108" w:type="dxa"/>
-        <w:bottom w:w="0" w:type="dxa"/>
         <w:right w:w="108" w:type="dxa"/>
       </w:tblCellMar>
     </w:tblPr>
@@ -10912,28 +10521,28 @@
 </file>
 
 <file path=customXml/item1.xml><?xml version="1.0" encoding="utf-8"?>
+<b:Sources xmlns:b="http://schemas.openxmlformats.org/officeDocument/2006/bibliography" xmlns="http://schemas.openxmlformats.org/officeDocument/2006/bibliography" SelectedStyle="\APASixthEditionOfficeOnline.xsl" StyleName="APA" Version="6"/>
+</file>
+
+<file path=customXml/item2.xml><?xml version="1.0" encoding="utf-8"?>
 <go:gDocsCustomXmlDataStorage xmlns:go="http://customooxmlschemas.google.com/" xmlns:r="http://schemas.openxmlformats.org/officeDocument/2006/relationships" uri="GoogleDocsCustomDataVersion2">
   <go:docsCustomData xmlns:go="http://customooxmlschemas.google.com/" roundtripDataSignature="AMtx7mgpn4CBbhWVZrPHTshcUJZZ+RXcSg==">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</go:docsCustomData>
 </go:gDocsCustomXmlDataStorage>
 </file>
 
-<file path=customXml/item2.xml><?xml version="1.0" encoding="utf-8"?>
-<b:Sources xmlns:b="http://schemas.openxmlformats.org/officeDocument/2006/bibliography" xmlns="http://schemas.openxmlformats.org/officeDocument/2006/bibliography" SelectedStyle="\APASixthEditionOfficeOnline.xsl" StyleName="APA" Version="6"/>
+<file path=customXml/itemProps1.xml><?xml version="1.0" encoding="utf-8"?>
+<ds:datastoreItem xmlns:ds="http://schemas.openxmlformats.org/officeDocument/2006/customXml" ds:itemID="{F64CE827-8DE4-457D-A862-444F09940AAF}">
+  <ds:schemaRefs>
+    <ds:schemaRef ds:uri="http://schemas.openxmlformats.org/officeDocument/2006/bibliography"/>
+  </ds:schemaRefs>
+</ds:datastoreItem>
 </file>
 
-<file path=customXml/itemProps1.xml><?xml version="1.0" encoding="utf-8"?>
+<file path=customXml/itemProps2.xml><?xml version="1.0" encoding="utf-8"?>
 <ds:datastoreItem xmlns:ds="http://schemas.openxmlformats.org/officeDocument/2006/customXml" ds:itemID="{11111111-1234-1234-1234-123412341234}">
   <ds:schemaRefs>
     <ds:schemaRef ds:uri="http://schemas.openxmlformats.org/officeDocument/2006/relationships"/>
     <ds:schemaRef ds:uri="http://customooxmlschemas.google.com/"/>
   </ds:schemaRefs>
 </ds:datastoreItem>
-</file>
-
-<file path=customXml/itemProps2.xml><?xml version="1.0" encoding="utf-8"?>
-<ds:datastoreItem xmlns:ds="http://schemas.openxmlformats.org/officeDocument/2006/customXml" ds:itemID="{F64CE827-8DE4-457D-A862-444F09940AAF}">
-  <ds:schemaRefs>
-    <ds:schemaRef ds:uri="http://schemas.openxmlformats.org/officeDocument/2006/bibliography"/>
-  </ds:schemaRefs>
-</ds:datastoreItem>
 </file>
</xml_diff>